<commit_message>
Update Assessment 2 formatting (1).docx
</commit_message>
<xml_diff>
--- a/Assessment 2 formatting (1).docx
+++ b/Assessment 2 formatting (1).docx
@@ -784,7 +784,7 @@
                 <v:stroke joinstyle="miter"/>
                 <v:path gradientshapeok="t" o:connecttype="rect"/>
               </v:shapetype>
-              <v:shape id="Text Box 138" o:spid="_x0000_s1026" type="#_x0000_t202" style="position:absolute;left:0;text-align:left;margin-left:0;margin-top:0;width:560.2pt;height:650.8pt;z-index:251654144;visibility:visible;mso-wrap-style:square;mso-width-percent:941;mso-height-percent:773;mso-wrap-distance-left:9pt;mso-wrap-distance-top:0;mso-wrap-distance-right:9pt;mso-wrap-distance-bottom:0;mso-position-horizontal:center;mso-position-horizontal-relative:page;mso-position-vertical:center;mso-position-vertical-relative:page;mso-width-percent:941;mso-height-percent:773;mso-width-relative:page;mso-height-relative:page;v-text-anchor:middle" o:gfxdata="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" fillcolor="window" stroked="f" strokeweight=".5pt">
+              <v:shape id="Text Box 138" o:spid="_x0000_s1026" type="#_x0000_t202" style="position:absolute;left:0;text-align:left;margin-left:0;margin-top:0;width:560.2pt;height:650.8pt;z-index:251654144;visibility:visible;mso-wrap-style:square;mso-width-percent:941;mso-height-percent:773;mso-wrap-distance-left:9pt;mso-wrap-distance-top:0;mso-wrap-distance-right:9pt;mso-wrap-distance-bottom:0;mso-position-horizontal:center;mso-position-horizontal-relative:page;mso-position-vertical:center;mso-position-vertical-relative:page;mso-width-percent:941;mso-height-percent:773;mso-width-relative:page;mso-height-relative:page;v-text-anchor:middle" o:gfxdata="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" fillcolor="window" stroked="f" strokeweight=".5pt">
                 <v:textbox inset="0,0,0,0">
                   <w:txbxContent>
                     <w:p/>
@@ -1614,7 +1614,7 @@
           </mc:Choice>
           <mc:Fallback>
             <w:pict>
-              <v:shape w14:anchorId="2A4070EA" id="_x0000_s1027" type="#_x0000_t202" style="position:absolute;margin-left:17.9pt;margin-top:-411.9pt;width:559.9pt;height:349.95pt;z-index:251653120;visibility:visible;mso-wrap-style:square;mso-width-percent:941;mso-height-percent:0;mso-wrap-distance-left:9pt;mso-wrap-distance-top:0;mso-wrap-distance-right:9pt;mso-wrap-distance-bottom:0;mso-position-horizontal:absolute;mso-position-horizontal-relative:page;mso-position-vertical:absolute;mso-position-vertical-relative:page;mso-width-percent:941;mso-height-percent:0;mso-width-relative:page;mso-height-relative:page;v-text-anchor:middle" o:gfxdata="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" stroked="f" strokeweight=".5pt">
+              <v:shape w14:anchorId="2A4070EA" id="_x0000_s1027" type="#_x0000_t202" style="position:absolute;left:0;text-align:left;margin-left:17.9pt;margin-top:-411.9pt;width:559.9pt;height:349.95pt;z-index:251653120;visibility:visible;mso-wrap-style:square;mso-width-percent:941;mso-height-percent:0;mso-wrap-distance-left:9pt;mso-wrap-distance-top:0;mso-wrap-distance-right:9pt;mso-wrap-distance-bottom:0;mso-position-horizontal:absolute;mso-position-horizontal-relative:page;mso-position-vertical:absolute;mso-position-vertical-relative:page;mso-width-percent:941;mso-height-percent:0;mso-width-relative:page;mso-height-relative:page;v-text-anchor:middle" o:gfxdata="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" stroked="f" strokeweight=".5pt">
                 <v:textbox inset="0,0,0,0">
                   <w:txbxContent>
                     <w:p/>
@@ -1742,31 +1742,7 @@
           <w:szCs w:val="22"/>
           <w:lang w:eastAsia="en-AU"/>
         </w:rPr>
-        <w:t xml:space="preserve">My name is Caroline, I was born in Adelaide, South Australia in March 1970. I have 3 older brothers who still reside in Adelaide along with my elderly parents. I know live in the Blue Mountains region of NSW after moving around to various towns in NSW due to husband’s work. I have a lovely husband and 2 gorgeous children (who are no longer children – 20-year-old son and 17-year-old daughter – but they still need their Mum from time to time). My hobbies include walking my 2 fur babies (2 miniature dachshunds – black and tan), going 4wd with the family and friends and when the weather is a bit </w:t>
-      </w:r>
-      <w:proofErr w:type="gramStart"/>
-      <w:r>
-        <w:rPr>
-          <w:rFonts w:cstheme="minorHAnsi"/>
-          <w:bCs/>
-          <w:color w:val="000000"/>
-          <w:sz w:val="22"/>
-          <w:szCs w:val="22"/>
-          <w:lang w:eastAsia="en-AU"/>
-        </w:rPr>
-        <w:t>warmer</w:t>
-      </w:r>
-      <w:proofErr w:type="gramEnd"/>
-      <w:r>
-        <w:rPr>
-          <w:rFonts w:cstheme="minorHAnsi"/>
-          <w:bCs/>
-          <w:color w:val="000000"/>
-          <w:sz w:val="22"/>
-          <w:szCs w:val="22"/>
-          <w:lang w:eastAsia="en-AU"/>
-        </w:rPr>
-        <w:t xml:space="preserve"> we go out water-skiing at the gorgeous Lake Lyell which is not too far away from where we live.  My student number is 3861634. My IT interest has come about from moving to my current role which I commenced in September 2019 as Technical Services Coordinator and the reason for studying this course to get more knowledge of the terms that all my IT colleagues use during our meetings. My IT experience is mainly on the use of software which I use continuously every day in my work environment and social life. Our team name is Energetic Imperials – meaning we are all Idealistic, Passionate and Energetic. </w:t>
+        <w:t xml:space="preserve">My name is Caroline, I was born in Adelaide, South Australia in March 1970. I have 3 older brothers who still reside in Adelaide along with my elderly parents. I know live in the Blue Mountains region of NSW after moving around to various towns in NSW due to husband’s work. I have a lovely husband and 2 gorgeous children (who are no longer children – 20-year-old son and 17-year-old daughter – but they still need their Mum from time to time). My hobbies include walking my 2 fur babies (2 miniature dachshunds – black and tan), going 4wd with the family and friends and when the weather is a bit warmer we go out water-skiing at the gorgeous Lake Lyell which is not too far away from where we live.  My student number is 3861634. My IT interest has come about from moving to my current role which I commenced in September 2019 as Technical Services Coordinator and the reason for studying this course to get more knowledge of the terms that all my IT colleagues use during our meetings. My IT experience is mainly on the use of software which I use continuously every day in my work environment and social life. Our team name is Energetic Imperials – meaning we are all Idealistic, Passionate and Energetic. </w:t>
       </w:r>
     </w:p>
     <w:p>
@@ -4288,27 +4264,7 @@
             <w:sz w:val="22"/>
             <w:szCs w:val="22"/>
           </w:rPr>
-          <w:t>h</w:t>
-        </w:r>
-        <w:r>
-          <w:rPr>
-            <w:rStyle w:val="Hyperlink"/>
-            <w:rFonts w:asciiTheme="minorHAnsi" w:hAnsiTheme="minorHAnsi" w:cstheme="minorHAnsi"/>
-            <w:color w:val="1155CC"/>
-            <w:sz w:val="22"/>
-            <w:szCs w:val="22"/>
-          </w:rPr>
-          <w:t>t</w:t>
-        </w:r>
-        <w:r>
-          <w:rPr>
-            <w:rStyle w:val="Hyperlink"/>
-            <w:rFonts w:asciiTheme="minorHAnsi" w:hAnsiTheme="minorHAnsi" w:cstheme="minorHAnsi"/>
-            <w:color w:val="1155CC"/>
-            <w:sz w:val="22"/>
-            <w:szCs w:val="22"/>
-          </w:rPr>
-          <w:t>tps://energeticimperials.github.io/</w:t>
+          <w:t>https://energeticimperials.github.io/</w:t>
         </w:r>
       </w:hyperlink>
     </w:p>
@@ -7349,7 +7305,11 @@
           <w:u w:val="single"/>
         </w:rPr>
       </w:pPr>
-      <w:r>
+    </w:p>
+    <w:p>
+      <w:pPr>
+        <w:spacing w:before="0" w:after="0" w:line="240" w:lineRule="auto"/>
+        <w:jc w:val="both"/>
         <w:rPr>
           <w:b/>
           <w:bCs/>
@@ -7357,13 +7317,8 @@
           <w:szCs w:val="26"/>
           <w:u w:val="single"/>
         </w:rPr>
-        <w:t>Individual Reflections:</w:t>
-      </w:r>
-    </w:p>
-    <w:p>
-      <w:pPr>
-        <w:spacing w:before="0" w:after="0" w:line="240" w:lineRule="auto"/>
-        <w:jc w:val="both"/>
+      </w:pPr>
+      <w:r>
         <w:rPr>
           <w:b/>
           <w:bCs/>
@@ -7371,6 +7326,21 @@
           <w:szCs w:val="26"/>
           <w:u w:val="single"/>
         </w:rPr>
+        <w:lastRenderedPageBreak/>
+        <w:t>Individual Reflections:</w:t>
+      </w:r>
+    </w:p>
+    <w:p>
+      <w:pPr>
+        <w:spacing w:before="0" w:after="0" w:line="240" w:lineRule="auto"/>
+        <w:jc w:val="both"/>
+        <w:rPr>
+          <w:b/>
+          <w:bCs/>
+          <w:sz w:val="26"/>
+          <w:szCs w:val="26"/>
+          <w:u w:val="single"/>
+        </w:rPr>
       </w:pPr>
     </w:p>
     <w:p>
@@ -7788,7 +7758,6 @@
         </w:rPr>
         <w:t xml:space="preserve">I </w:t>
       </w:r>
-      <w:proofErr w:type="gramStart"/>
       <w:r>
         <w:rPr>
           <w:rFonts w:cstheme="minorHAnsi"/>
@@ -7797,9 +7766,8 @@
           <w:sz w:val="22"/>
           <w:lang w:eastAsia="en-AU"/>
         </w:rPr>
-        <w:t>feel  that</w:t>
-      </w:r>
-      <w:proofErr w:type="gramEnd"/>
+        <w:t>feel that</w:t>
+      </w:r>
       <w:r>
         <w:rPr>
           <w:rFonts w:cstheme="minorHAnsi"/>
@@ -7808,9 +7776,8 @@
           <w:sz w:val="22"/>
           <w:lang w:eastAsia="en-AU"/>
         </w:rPr>
-        <w:t xml:space="preserve"> once our team had a name “Energetic  Imperials” we started developing a group identity. Our communications have been through the </w:t>
-      </w:r>
-      <w:proofErr w:type="spellStart"/>
+        <w:t xml:space="preserve"> once our team had a name “Energetic Imperials” we started developing a group identity. Our communications have been through the WhatsApp and the whole team have contributed by assisting each other in </w:t>
+      </w:r>
       <w:r>
         <w:rPr>
           <w:rFonts w:cstheme="minorHAnsi"/>
@@ -7819,53 +7786,8 @@
           <w:sz w:val="22"/>
           <w:lang w:eastAsia="en-AU"/>
         </w:rPr>
-        <w:t>Whats</w:t>
-      </w:r>
-      <w:proofErr w:type="spellEnd"/>
-      <w:r>
-        <w:rPr>
-          <w:rFonts w:cstheme="minorHAnsi"/>
-          <w:bCs/>
-          <w:color w:val="000000"/>
-          <w:sz w:val="22"/>
-          <w:lang w:eastAsia="en-AU"/>
-        </w:rPr>
-        <w:t xml:space="preserve"> App and the whole team </w:t>
-      </w:r>
-      <w:proofErr w:type="gramStart"/>
-      <w:r>
-        <w:rPr>
-          <w:rFonts w:cstheme="minorHAnsi"/>
-          <w:bCs/>
-          <w:color w:val="000000"/>
-          <w:sz w:val="22"/>
-          <w:lang w:eastAsia="en-AU"/>
-        </w:rPr>
-        <w:t>have  contributed</w:t>
-      </w:r>
-      <w:proofErr w:type="gramEnd"/>
-      <w:r>
-        <w:rPr>
-          <w:rFonts w:cstheme="minorHAnsi"/>
-          <w:bCs/>
-          <w:color w:val="000000"/>
-          <w:sz w:val="22"/>
-          <w:lang w:eastAsia="en-AU"/>
-        </w:rPr>
-        <w:t xml:space="preserve"> by assisting each other in </w:t>
-      </w:r>
-      <w:proofErr w:type="spellStart"/>
-      <w:r>
-        <w:rPr>
-          <w:rFonts w:cstheme="minorHAnsi"/>
-          <w:bCs/>
-          <w:color w:val="000000"/>
-          <w:sz w:val="22"/>
-          <w:lang w:eastAsia="en-AU"/>
-        </w:rPr>
-        <w:t>work loads</w:t>
-      </w:r>
-      <w:proofErr w:type="spellEnd"/>
+        <w:t>workloads</w:t>
+      </w:r>
       <w:r>
         <w:rPr>
           <w:rFonts w:cstheme="minorHAnsi"/>
@@ -7976,6 +7898,73 @@
           <w:lang w:val="en-US" w:eastAsia="en-AU"/>
         </w:rPr>
         <w:t>Robert Roper</w:t>
+      </w:r>
+    </w:p>
+    <w:p>
+      <w:pPr>
+        <w:rPr>
+          <w:rFonts w:asciiTheme="minorHAnsi" w:hAnsiTheme="minorHAnsi" w:cstheme="minorHAnsi"/>
+          <w:sz w:val="22"/>
+          <w:szCs w:val="22"/>
+        </w:rPr>
+      </w:pPr>
+      <w:r>
+        <w:rPr>
+          <w:rFonts w:asciiTheme="minorHAnsi" w:hAnsiTheme="minorHAnsi" w:cstheme="minorHAnsi"/>
+          <w:sz w:val="22"/>
+          <w:szCs w:val="22"/>
+        </w:rPr>
+        <w:t>Our group (Energetic Imperials) started off very well with excellent communication early in the assessment stage. This was done using a WhatsApp group and enabled us to all communicate amongst our busy lives. We all got to know each other and viewed each other’s online profile from assessment one which was extremely helpful. From here we did well to determine where each other’s strengths and weaknesses where and delegated tasks accordingly. Overall, I think we worked very well as a team and this was due to our good communication.</w:t>
+      </w:r>
+    </w:p>
+    <w:p>
+      <w:pPr>
+        <w:rPr>
+          <w:rFonts w:asciiTheme="minorHAnsi" w:hAnsiTheme="minorHAnsi" w:cstheme="minorHAnsi"/>
+          <w:sz w:val="22"/>
+          <w:szCs w:val="22"/>
+        </w:rPr>
+      </w:pPr>
+      <w:r>
+        <w:rPr>
+          <w:rFonts w:asciiTheme="minorHAnsi" w:hAnsiTheme="minorHAnsi" w:cstheme="minorHAnsi"/>
+          <w:sz w:val="22"/>
+          <w:szCs w:val="22"/>
+        </w:rPr>
+        <w:t>I guess the only improvement that I can think of is maybe using a different platform for file sharing, instead of using a combo of GitHub and Canvas to do this. Having one platform like Microsoft Teams could have streamlines this and eliminated any double handling.</w:t>
+      </w:r>
+    </w:p>
+    <w:p>
+      <w:pPr>
+        <w:rPr>
+          <w:rFonts w:asciiTheme="minorHAnsi" w:hAnsiTheme="minorHAnsi" w:cstheme="minorHAnsi"/>
+          <w:sz w:val="22"/>
+          <w:szCs w:val="22"/>
+        </w:rPr>
+      </w:pPr>
+      <w:r>
+        <w:rPr>
+          <w:rFonts w:asciiTheme="minorHAnsi" w:hAnsiTheme="minorHAnsi" w:cstheme="minorHAnsi"/>
+          <w:sz w:val="22"/>
+          <w:szCs w:val="22"/>
+        </w:rPr>
+        <w:t xml:space="preserve">One thing that surprised me is how much work everyone put in even though we are all working fulltime and have busy lives. I was concerned about people pulling their weight going into my first group </w:t>
+      </w:r>
+      <w:r>
+        <w:rPr>
+          <w:rFonts w:asciiTheme="minorHAnsi" w:hAnsiTheme="minorHAnsi" w:cstheme="minorHAnsi"/>
+          <w:sz w:val="22"/>
+          <w:szCs w:val="22"/>
+        </w:rPr>
+        <w:t>assessment,</w:t>
+      </w:r>
+      <w:r>
+        <w:rPr>
+          <w:rFonts w:asciiTheme="minorHAnsi" w:hAnsiTheme="minorHAnsi" w:cstheme="minorHAnsi"/>
+          <w:sz w:val="22"/>
+          <w:szCs w:val="22"/>
+        </w:rPr>
+        <w:t xml:space="preserve"> but I am more than happy with how well everyone did to work as a team. </w:t>
       </w:r>
     </w:p>
     <w:p>
@@ -8087,66 +8076,6 @@
         </w:rPr>
         <w:t>this was quoted by Margaret mead.</w:t>
       </w:r>
-    </w:p>
-    <w:p>
-      <w:pPr>
-        <w:jc w:val="both"/>
-        <w:rPr>
-          <w:rFonts w:asciiTheme="minorHAnsi" w:hAnsiTheme="minorHAnsi" w:cstheme="minorHAnsi"/>
-          <w:color w:val="4D5156"/>
-          <w:sz w:val="22"/>
-          <w:szCs w:val="22"/>
-          <w:shd w:val="clear" w:color="auto" w:fill="FFFFFF"/>
-        </w:rPr>
-      </w:pPr>
-    </w:p>
-    <w:p>
-      <w:pPr>
-        <w:jc w:val="both"/>
-        <w:rPr>
-          <w:rFonts w:asciiTheme="minorHAnsi" w:hAnsiTheme="minorHAnsi" w:cstheme="minorHAnsi"/>
-          <w:color w:val="4D5156"/>
-          <w:sz w:val="22"/>
-          <w:szCs w:val="22"/>
-          <w:shd w:val="clear" w:color="auto" w:fill="FFFFFF"/>
-        </w:rPr>
-      </w:pPr>
-    </w:p>
-    <w:p>
-      <w:pPr>
-        <w:jc w:val="both"/>
-        <w:rPr>
-          <w:rFonts w:asciiTheme="minorHAnsi" w:hAnsiTheme="minorHAnsi" w:cstheme="minorHAnsi"/>
-          <w:color w:val="4D5156"/>
-          <w:sz w:val="22"/>
-          <w:szCs w:val="22"/>
-          <w:shd w:val="clear" w:color="auto" w:fill="FFFFFF"/>
-        </w:rPr>
-      </w:pPr>
-    </w:p>
-    <w:p>
-      <w:pPr>
-        <w:jc w:val="both"/>
-        <w:rPr>
-          <w:rFonts w:asciiTheme="minorHAnsi" w:hAnsiTheme="minorHAnsi" w:cstheme="minorHAnsi"/>
-          <w:color w:val="4D5156"/>
-          <w:sz w:val="22"/>
-          <w:szCs w:val="22"/>
-          <w:shd w:val="clear" w:color="auto" w:fill="FFFFFF"/>
-        </w:rPr>
-      </w:pPr>
-    </w:p>
-    <w:p>
-      <w:pPr>
-        <w:jc w:val="both"/>
-        <w:rPr>
-          <w:rFonts w:asciiTheme="minorHAnsi" w:hAnsiTheme="minorHAnsi" w:cstheme="minorHAnsi"/>
-          <w:color w:val="4D5156"/>
-          <w:sz w:val="22"/>
-          <w:szCs w:val="22"/>
-          <w:shd w:val="clear" w:color="auto" w:fill="FFFFFF"/>
-        </w:rPr>
-      </w:pPr>
     </w:p>
     <w:p>
       <w:pPr>
@@ -8245,6 +8174,7 @@
           <w:szCs w:val="26"/>
           <w:u w:val="single"/>
         </w:rPr>
+        <w:lastRenderedPageBreak/>
         <w:t>References</w:t>
       </w:r>
     </w:p>
@@ -8317,29 +8247,7 @@
           <w:szCs w:val="20"/>
           <w:shd w:val="clear" w:color="auto" w:fill="FFFFFF"/>
         </w:rPr>
-        <w:t>[</w:t>
-      </w:r>
-      <w:proofErr w:type="gramStart"/>
-      <w:r>
-        <w:rPr>
-          <w:rFonts w:ascii="Arial" w:hAnsi="Arial" w:cs="Arial"/>
-          <w:color w:val="000000"/>
-          <w:sz w:val="20"/>
-          <w:szCs w:val="20"/>
-          <w:shd w:val="clear" w:color="auto" w:fill="FFFFFF"/>
-        </w:rPr>
-        <w:t>2]a.</w:t>
-      </w:r>
-      <w:proofErr w:type="gramEnd"/>
-      <w:r>
-        <w:rPr>
-          <w:rFonts w:ascii="Arial" w:hAnsi="Arial" w:cs="Arial"/>
-          <w:color w:val="000000"/>
-          <w:sz w:val="20"/>
-          <w:szCs w:val="20"/>
-          <w:shd w:val="clear" w:color="auto" w:fill="FFFFFF"/>
-        </w:rPr>
-        <w:t xml:space="preserve"> Mark Otto, "Bootstrap", </w:t>
+        <w:t>[2]a. Mark Otto, "Bootstrap", </w:t>
       </w:r>
       <w:r>
         <w:rPr>
@@ -9368,7 +9276,7 @@
     <w:lsdException w:name="Table Web 2" w:semiHidden="1" w:unhideWhenUsed="1"/>
     <w:lsdException w:name="Table Web 3" w:semiHidden="1" w:unhideWhenUsed="1"/>
     <w:lsdException w:name="Balloon Text" w:semiHidden="1" w:unhideWhenUsed="1"/>
-    <w:lsdException w:name="Table Grid" w:semiHidden="1" w:uiPriority="39" w:unhideWhenUsed="1"/>
+    <w:lsdException w:name="Table Grid" w:uiPriority="39"/>
     <w:lsdException w:name="Table Theme" w:semiHidden="1" w:unhideWhenUsed="1"/>
     <w:lsdException w:name="Placeholder Text" w:semiHidden="1"/>
     <w:lsdException w:name="No Spacing" w:uiPriority="1" w:qFormat="1"/>

</xml_diff>